<commit_message>
sprint tasks and presentation 6
</commit_message>
<xml_diff>
--- a/Document/GIANTS_Sprint.docx
+++ b/Document/GIANTS_Sprint.docx
@@ -1,6 +1,6 @@
 
 <file path=word/document.xml><?xml version="1.0" encoding="utf-8"?>
-<w:document xmlns:wpc="http://schemas.microsoft.com/office/word/2010/wordprocessingCanvas" xmlns:mo="http://schemas.microsoft.com/office/mac/office/2008/main" xmlns:mc="http://schemas.openxmlformats.org/markup-compatibility/2006" xmlns:mv="urn:schemas-microsoft-com:mac:vml" xmlns:o="urn:schemas-microsoft-com:office:office" xmlns:r="http://schemas.openxmlformats.org/officeDocument/2006/relationships" xmlns:m="http://schemas.openxmlformats.org/officeDocument/2006/math" xmlns:v="urn:schemas-microsoft-com:vml" xmlns:wp14="http://schemas.microsoft.com/office/word/2010/wordprocessingDrawing" xmlns:wp="http://schemas.openxmlformats.org/drawingml/2006/wordprocessingDrawing" xmlns:w10="urn:schemas-microsoft-com:office:word" xmlns:w="http://schemas.openxmlformats.org/wordprocessingml/2006/main" xmlns:w14="http://schemas.microsoft.com/office/word/2010/wordml" xmlns:w15="http://schemas.microsoft.com/office/word/2012/wordml" xmlns:wpg="http://schemas.microsoft.com/office/word/2010/wordprocessingGroup" xmlns:wpi="http://schemas.microsoft.com/office/word/2010/wordprocessingInk" xmlns:wne="http://schemas.microsoft.com/office/word/2006/wordml" xmlns:wps="http://schemas.microsoft.com/office/word/2010/wordprocessingShape" mc:Ignorable="w14 w15 wp14">
+<w:document xmlns:wpc="http://schemas.microsoft.com/office/word/2010/wordprocessingCanvas" xmlns:cx="http://schemas.microsoft.com/office/drawing/2014/chartex" xmlns:cx1="http://schemas.microsoft.com/office/drawing/2015/9/8/chartex" xmlns:cx2="http://schemas.microsoft.com/office/drawing/2015/10/21/chartex" xmlns:cx3="http://schemas.microsoft.com/office/drawing/2016/5/9/chartex" xmlns:cx4="http://schemas.microsoft.com/office/drawing/2016/5/10/chartex" xmlns:cx5="http://schemas.microsoft.com/office/drawing/2016/5/11/chartex" xmlns:cx6="http://schemas.microsoft.com/office/drawing/2016/5/12/chartex" xmlns:cx7="http://schemas.microsoft.com/office/drawing/2016/5/13/chartex" xmlns:cx8="http://schemas.microsoft.com/office/drawing/2016/5/14/chartex" xmlns:mc="http://schemas.openxmlformats.org/markup-compatibility/2006" xmlns:o="urn:schemas-microsoft-com:office:office" xmlns:r="http://schemas.openxmlformats.org/officeDocument/2006/relationships" xmlns:m="http://schemas.openxmlformats.org/officeDocument/2006/math" xmlns:v="urn:schemas-microsoft-com:vml" xmlns:wp14="http://schemas.microsoft.com/office/word/2010/wordprocessingDrawing" xmlns:wp="http://schemas.openxmlformats.org/drawingml/2006/wordprocessingDrawing" xmlns:w10="urn:schemas-microsoft-com:office:word" xmlns:w="http://schemas.openxmlformats.org/wordprocessingml/2006/main" xmlns:w14="http://schemas.microsoft.com/office/word/2010/wordml" xmlns:w15="http://schemas.microsoft.com/office/word/2012/wordml" xmlns:w16se="http://schemas.microsoft.com/office/word/2015/wordml/symex" xmlns:wpg="http://schemas.microsoft.com/office/word/2010/wordprocessingGroup" xmlns:wpi="http://schemas.microsoft.com/office/word/2010/wordprocessingInk" xmlns:wne="http://schemas.microsoft.com/office/word/2006/wordml" xmlns:wps="http://schemas.microsoft.com/office/word/2010/wordprocessingShape" mc:Ignorable="w14 w15 w16se wp14">
   <w:body>
     <w:p>
       <w:pPr>
@@ -53,8 +53,7 @@
                 <w:szCs w:val="32"/>
               </w:rPr>
             </w:pPr>
-            <w:bookmarkStart w:id="0" w:name="_GoBack"/>
-            <w:bookmarkEnd w:id="0"/>
+            <w:bookmarkStart w:id="0" w:name="_GoBack" w:colFirst="0" w:colLast="7"/>
             <w:r>
               <w:t>S. No</w:t>
             </w:r>
@@ -187,6 +186,7 @@
           </w:p>
         </w:tc>
       </w:tr>
+      <w:bookmarkEnd w:id="0"/>
       <w:tr>
         <w:trPr>
           <w:trHeight w:val="1380"/>
@@ -4565,13 +4565,8 @@
           </w:tcPr>
           <w:p>
             <w:r>
-              <w:t xml:space="preserve">Choose </w:t>
-            </w:r>
-            <w:proofErr w:type="gramStart"/>
-            <w:r>
-              <w:t>target</w:t>
-            </w:r>
-            <w:proofErr w:type="gramEnd"/>
+              <w:t>Choose target</w:t>
+            </w:r>
           </w:p>
         </w:tc>
         <w:tc>
@@ -7364,7 +7359,6 @@
                 <w:rFonts w:cstheme="minorHAnsi"/>
                 <w:color w:val="5B9BD5" w:themeColor="accent5"/>
               </w:rPr>
-              <w:lastRenderedPageBreak/>
               <w:t>45</w:t>
             </w:r>
           </w:p>
@@ -9342,6 +9336,13 @@
                 <w:color w:val="5B9BD5" w:themeColor="accent5"/>
               </w:rPr>
             </w:pPr>
+            <w:r>
+              <w:rPr>
+                <w:rFonts w:cstheme="minorHAnsi" w:hint="eastAsia"/>
+                <w:color w:val="5B9BD5" w:themeColor="accent5"/>
+              </w:rPr>
+              <w:t>4/15</w:t>
+            </w:r>
           </w:p>
         </w:tc>
         <w:tc>
@@ -9508,6 +9509,13 @@
                 <w:color w:val="5B9BD5" w:themeColor="accent5"/>
               </w:rPr>
             </w:pPr>
+            <w:r>
+              <w:rPr>
+                <w:rFonts w:cstheme="minorHAnsi" w:hint="eastAsia"/>
+                <w:color w:val="5B9BD5" w:themeColor="accent5"/>
+              </w:rPr>
+              <w:t>4/15</w:t>
+            </w:r>
           </w:p>
         </w:tc>
         <w:tc>
@@ -9674,6 +9682,13 @@
                 <w:color w:val="5B9BD5" w:themeColor="accent5"/>
               </w:rPr>
             </w:pPr>
+            <w:r>
+              <w:rPr>
+                <w:rFonts w:cstheme="minorHAnsi" w:hint="eastAsia"/>
+                <w:color w:val="5B9BD5" w:themeColor="accent5"/>
+              </w:rPr>
+              <w:t>4/16</w:t>
+            </w:r>
           </w:p>
         </w:tc>
         <w:tc>
@@ -9854,6 +9869,13 @@
                 <w:color w:val="5B9BD5" w:themeColor="accent5"/>
               </w:rPr>
             </w:pPr>
+            <w:r>
+              <w:rPr>
+                <w:rFonts w:cstheme="minorHAnsi" w:hint="eastAsia"/>
+                <w:color w:val="5B9BD5" w:themeColor="accent5"/>
+              </w:rPr>
+              <w:t>4/16</w:t>
+            </w:r>
           </w:p>
         </w:tc>
         <w:tc>
@@ -11664,6 +11686,1966 @@
                 <w:color w:val="000000" w:themeColor="text1"/>
               </w:rPr>
               <w:t xml:space="preserve"> </w:t>
+            </w:r>
+          </w:p>
+        </w:tc>
+      </w:tr>
+      <w:tr>
+        <w:trPr>
+          <w:trHeight w:val="494"/>
+        </w:trPr>
+        <w:tc>
+          <w:tcPr>
+            <w:tcW w:w="704" w:type="dxa"/>
+          </w:tcPr>
+          <w:p>
+            <w:pPr>
+              <w:rPr>
+                <w:rFonts w:cstheme="minorHAnsi"/>
+                <w:color w:val="000000" w:themeColor="text1"/>
+              </w:rPr>
+            </w:pPr>
+            <w:r>
+              <w:rPr>
+                <w:rFonts w:cstheme="minorHAnsi" w:hint="eastAsia"/>
+                <w:color w:val="000000" w:themeColor="text1"/>
+              </w:rPr>
+              <w:t>67</w:t>
+            </w:r>
+          </w:p>
+        </w:tc>
+        <w:tc>
+          <w:tcPr>
+            <w:tcW w:w="709" w:type="dxa"/>
+          </w:tcPr>
+          <w:p>
+            <w:pPr>
+              <w:rPr>
+                <w:rFonts w:cstheme="minorHAnsi"/>
+                <w:color w:val="000000" w:themeColor="text1"/>
+              </w:rPr>
+            </w:pPr>
+            <w:r>
+              <w:rPr>
+                <w:rFonts w:cstheme="minorHAnsi"/>
+                <w:color w:val="000000" w:themeColor="text1"/>
+              </w:rPr>
+              <w:t>13</w:t>
+            </w:r>
+          </w:p>
+        </w:tc>
+        <w:tc>
+          <w:tcPr>
+            <w:tcW w:w="1843" w:type="dxa"/>
+          </w:tcPr>
+          <w:p>
+            <w:r>
+              <w:t>Generate more specific error information</w:t>
+            </w:r>
+          </w:p>
+        </w:tc>
+        <w:tc>
+          <w:tcPr>
+            <w:tcW w:w="1275" w:type="dxa"/>
+          </w:tcPr>
+          <w:p>
+            <w:pPr>
+              <w:rPr>
+                <w:rFonts w:cstheme="minorHAnsi"/>
+                <w:color w:val="000000" w:themeColor="text1"/>
+              </w:rPr>
+            </w:pPr>
+            <w:r>
+              <w:rPr>
+                <w:rFonts w:cstheme="minorHAnsi"/>
+                <w:color w:val="000000" w:themeColor="text1"/>
+              </w:rPr>
+              <w:t>4/20/2017</w:t>
+            </w:r>
+          </w:p>
+        </w:tc>
+        <w:tc>
+          <w:tcPr>
+            <w:tcW w:w="1985" w:type="dxa"/>
+          </w:tcPr>
+          <w:p>
+            <w:pPr>
+              <w:rPr>
+                <w:rFonts w:cstheme="minorHAnsi"/>
+                <w:color w:val="000000" w:themeColor="text1"/>
+              </w:rPr>
+            </w:pPr>
+            <w:r>
+              <w:rPr>
+                <w:rFonts w:cstheme="minorHAnsi"/>
+                <w:color w:val="000000" w:themeColor="text1"/>
+              </w:rPr>
+              <w:t>4/20/2017</w:t>
+            </w:r>
+          </w:p>
+        </w:tc>
+        <w:tc>
+          <w:tcPr>
+            <w:tcW w:w="1276" w:type="dxa"/>
+          </w:tcPr>
+          <w:p>
+            <w:pPr>
+              <w:rPr>
+                <w:rFonts w:cstheme="minorHAnsi"/>
+                <w:color w:val="000000" w:themeColor="text1"/>
+              </w:rPr>
+            </w:pPr>
+            <w:r>
+              <w:rPr>
+                <w:rFonts w:cstheme="minorHAnsi"/>
+                <w:color w:val="000000" w:themeColor="text1"/>
+              </w:rPr>
+              <w:t>4/20/2017</w:t>
+            </w:r>
+          </w:p>
+        </w:tc>
+        <w:tc>
+          <w:tcPr>
+            <w:tcW w:w="1701" w:type="dxa"/>
+          </w:tcPr>
+          <w:p>
+            <w:pPr>
+              <w:rPr>
+                <w:rFonts w:cstheme="minorHAnsi"/>
+                <w:color w:val="000000" w:themeColor="text1"/>
+              </w:rPr>
+            </w:pPr>
+            <w:r>
+              <w:rPr>
+                <w:rFonts w:cstheme="minorHAnsi"/>
+                <w:color w:val="000000" w:themeColor="text1"/>
+              </w:rPr>
+              <w:t>Ying Jiang</w:t>
+            </w:r>
+          </w:p>
+        </w:tc>
+        <w:tc>
+          <w:tcPr>
+            <w:tcW w:w="1275" w:type="dxa"/>
+          </w:tcPr>
+          <w:p>
+            <w:pPr>
+              <w:rPr>
+                <w:rFonts w:hint="eastAsia"/>
+              </w:rPr>
+            </w:pPr>
+            <w:r>
+              <w:t>Completed</w:t>
+            </w:r>
+          </w:p>
+        </w:tc>
+      </w:tr>
+      <w:tr>
+        <w:trPr>
+          <w:trHeight w:val="494"/>
+        </w:trPr>
+        <w:tc>
+          <w:tcPr>
+            <w:tcW w:w="704" w:type="dxa"/>
+          </w:tcPr>
+          <w:p>
+            <w:pPr>
+              <w:rPr>
+                <w:rFonts w:cstheme="minorHAnsi"/>
+                <w:color w:val="000000" w:themeColor="text1"/>
+              </w:rPr>
+            </w:pPr>
+            <w:r>
+              <w:rPr>
+                <w:rFonts w:cstheme="minorHAnsi" w:hint="eastAsia"/>
+                <w:color w:val="000000" w:themeColor="text1"/>
+              </w:rPr>
+              <w:t>68</w:t>
+            </w:r>
+          </w:p>
+        </w:tc>
+        <w:tc>
+          <w:tcPr>
+            <w:tcW w:w="709" w:type="dxa"/>
+          </w:tcPr>
+          <w:p>
+            <w:pPr>
+              <w:rPr>
+                <w:rFonts w:cstheme="minorHAnsi"/>
+                <w:color w:val="000000" w:themeColor="text1"/>
+              </w:rPr>
+            </w:pPr>
+            <w:r>
+              <w:rPr>
+                <w:rFonts w:cstheme="minorHAnsi"/>
+                <w:color w:val="000000" w:themeColor="text1"/>
+              </w:rPr>
+              <w:t>12</w:t>
+            </w:r>
+          </w:p>
+        </w:tc>
+        <w:tc>
+          <w:tcPr>
+            <w:tcW w:w="1843" w:type="dxa"/>
+          </w:tcPr>
+          <w:p>
+            <w:r>
+              <w:t>Change the GUI of search, let user choose time by time picker</w:t>
+            </w:r>
+          </w:p>
+        </w:tc>
+        <w:tc>
+          <w:tcPr>
+            <w:tcW w:w="1275" w:type="dxa"/>
+          </w:tcPr>
+          <w:p>
+            <w:pPr>
+              <w:rPr>
+                <w:rFonts w:cstheme="minorHAnsi"/>
+                <w:color w:val="000000" w:themeColor="text1"/>
+              </w:rPr>
+            </w:pPr>
+            <w:r>
+              <w:rPr>
+                <w:rFonts w:cstheme="minorHAnsi"/>
+                <w:color w:val="000000" w:themeColor="text1"/>
+              </w:rPr>
+              <w:t>4/20/2017</w:t>
+            </w:r>
+          </w:p>
+        </w:tc>
+        <w:tc>
+          <w:tcPr>
+            <w:tcW w:w="1985" w:type="dxa"/>
+          </w:tcPr>
+          <w:p>
+            <w:pPr>
+              <w:rPr>
+                <w:rFonts w:cstheme="minorHAnsi"/>
+                <w:color w:val="000000" w:themeColor="text1"/>
+              </w:rPr>
+            </w:pPr>
+            <w:r>
+              <w:rPr>
+                <w:rFonts w:cstheme="minorHAnsi"/>
+                <w:color w:val="000000" w:themeColor="text1"/>
+              </w:rPr>
+              <w:t>4/21/2017</w:t>
+            </w:r>
+          </w:p>
+        </w:tc>
+        <w:tc>
+          <w:tcPr>
+            <w:tcW w:w="1276" w:type="dxa"/>
+          </w:tcPr>
+          <w:p>
+            <w:pPr>
+              <w:rPr>
+                <w:rFonts w:cstheme="minorHAnsi"/>
+                <w:color w:val="000000" w:themeColor="text1"/>
+              </w:rPr>
+            </w:pPr>
+          </w:p>
+        </w:tc>
+        <w:tc>
+          <w:tcPr>
+            <w:tcW w:w="1701" w:type="dxa"/>
+          </w:tcPr>
+          <w:p>
+            <w:pPr>
+              <w:rPr>
+                <w:rFonts w:cstheme="minorHAnsi"/>
+                <w:color w:val="000000" w:themeColor="text1"/>
+              </w:rPr>
+            </w:pPr>
+            <w:r>
+              <w:rPr>
+                <w:rFonts w:cstheme="minorHAnsi"/>
+                <w:color w:val="000000" w:themeColor="text1"/>
+              </w:rPr>
+              <w:t xml:space="preserve">Dezheng Wang </w:t>
+            </w:r>
+          </w:p>
+        </w:tc>
+        <w:tc>
+          <w:tcPr>
+            <w:tcW w:w="1275" w:type="dxa"/>
+          </w:tcPr>
+          <w:p>
+            <w:pPr>
+              <w:rPr>
+                <w:rFonts w:hint="eastAsia"/>
+              </w:rPr>
+            </w:pPr>
+            <w:r>
+              <w:t>In progress</w:t>
+            </w:r>
+          </w:p>
+        </w:tc>
+      </w:tr>
+      <w:tr>
+        <w:trPr>
+          <w:trHeight w:val="494"/>
+        </w:trPr>
+        <w:tc>
+          <w:tcPr>
+            <w:tcW w:w="704" w:type="dxa"/>
+          </w:tcPr>
+          <w:p>
+            <w:pPr>
+              <w:rPr>
+                <w:rFonts w:cstheme="minorHAnsi"/>
+                <w:color w:val="000000" w:themeColor="text1"/>
+              </w:rPr>
+            </w:pPr>
+            <w:r>
+              <w:rPr>
+                <w:rFonts w:cstheme="minorHAnsi" w:hint="eastAsia"/>
+                <w:color w:val="000000" w:themeColor="text1"/>
+              </w:rPr>
+              <w:t>69</w:t>
+            </w:r>
+          </w:p>
+        </w:tc>
+        <w:tc>
+          <w:tcPr>
+            <w:tcW w:w="709" w:type="dxa"/>
+          </w:tcPr>
+          <w:p>
+            <w:pPr>
+              <w:rPr>
+                <w:rFonts w:cstheme="minorHAnsi"/>
+                <w:color w:val="000000" w:themeColor="text1"/>
+              </w:rPr>
+            </w:pPr>
+            <w:r>
+              <w:rPr>
+                <w:rFonts w:cstheme="minorHAnsi"/>
+                <w:color w:val="000000" w:themeColor="text1"/>
+              </w:rPr>
+              <w:t>9</w:t>
+            </w:r>
+          </w:p>
+        </w:tc>
+        <w:tc>
+          <w:tcPr>
+            <w:tcW w:w="1843" w:type="dxa"/>
+          </w:tcPr>
+          <w:p>
+            <w:r>
+              <w:t>Change the GUI, generate a message to inform the user when algorithm complete</w:t>
+            </w:r>
+          </w:p>
+        </w:tc>
+        <w:tc>
+          <w:tcPr>
+            <w:tcW w:w="1275" w:type="dxa"/>
+          </w:tcPr>
+          <w:p>
+            <w:pPr>
+              <w:rPr>
+                <w:rFonts w:cstheme="minorHAnsi"/>
+                <w:color w:val="000000" w:themeColor="text1"/>
+              </w:rPr>
+            </w:pPr>
+            <w:r>
+              <w:rPr>
+                <w:rFonts w:cstheme="minorHAnsi"/>
+                <w:color w:val="000000" w:themeColor="text1"/>
+              </w:rPr>
+              <w:t>4/20/2017</w:t>
+            </w:r>
+          </w:p>
+        </w:tc>
+        <w:tc>
+          <w:tcPr>
+            <w:tcW w:w="1985" w:type="dxa"/>
+          </w:tcPr>
+          <w:p>
+            <w:pPr>
+              <w:rPr>
+                <w:rFonts w:cstheme="minorHAnsi"/>
+                <w:color w:val="000000" w:themeColor="text1"/>
+              </w:rPr>
+            </w:pPr>
+            <w:r>
+              <w:rPr>
+                <w:rFonts w:cstheme="minorHAnsi"/>
+                <w:color w:val="000000" w:themeColor="text1"/>
+              </w:rPr>
+              <w:t>4/20/2017</w:t>
+            </w:r>
+          </w:p>
+        </w:tc>
+        <w:tc>
+          <w:tcPr>
+            <w:tcW w:w="1276" w:type="dxa"/>
+          </w:tcPr>
+          <w:p>
+            <w:pPr>
+              <w:rPr>
+                <w:rFonts w:cstheme="minorHAnsi"/>
+                <w:color w:val="000000" w:themeColor="text1"/>
+              </w:rPr>
+            </w:pPr>
+          </w:p>
+        </w:tc>
+        <w:tc>
+          <w:tcPr>
+            <w:tcW w:w="1701" w:type="dxa"/>
+          </w:tcPr>
+          <w:p>
+            <w:pPr>
+              <w:rPr>
+                <w:rFonts w:cstheme="minorHAnsi"/>
+                <w:color w:val="000000" w:themeColor="text1"/>
+              </w:rPr>
+            </w:pPr>
+            <w:proofErr w:type="spellStart"/>
+            <w:r>
+              <w:rPr>
+                <w:rFonts w:cstheme="minorHAnsi"/>
+                <w:color w:val="000000" w:themeColor="text1"/>
+              </w:rPr>
+              <w:t>Weikang</w:t>
+            </w:r>
+            <w:proofErr w:type="spellEnd"/>
+            <w:r>
+              <w:rPr>
+                <w:rFonts w:cstheme="minorHAnsi"/>
+                <w:color w:val="000000" w:themeColor="text1"/>
+              </w:rPr>
+              <w:t xml:space="preserve"> Wang</w:t>
+            </w:r>
+          </w:p>
+        </w:tc>
+        <w:tc>
+          <w:tcPr>
+            <w:tcW w:w="1275" w:type="dxa"/>
+          </w:tcPr>
+          <w:p>
+            <w:pPr>
+              <w:rPr>
+                <w:rFonts w:hint="eastAsia"/>
+              </w:rPr>
+            </w:pPr>
+            <w:r>
+              <w:t>In progress</w:t>
+            </w:r>
+          </w:p>
+        </w:tc>
+      </w:tr>
+      <w:tr>
+        <w:trPr>
+          <w:trHeight w:val="494"/>
+        </w:trPr>
+        <w:tc>
+          <w:tcPr>
+            <w:tcW w:w="704" w:type="dxa"/>
+          </w:tcPr>
+          <w:p>
+            <w:pPr>
+              <w:rPr>
+                <w:rFonts w:cstheme="minorHAnsi"/>
+                <w:color w:val="000000" w:themeColor="text1"/>
+              </w:rPr>
+            </w:pPr>
+            <w:r>
+              <w:rPr>
+                <w:rFonts w:cstheme="minorHAnsi" w:hint="eastAsia"/>
+                <w:color w:val="000000" w:themeColor="text1"/>
+              </w:rPr>
+              <w:t>70</w:t>
+            </w:r>
+          </w:p>
+        </w:tc>
+        <w:tc>
+          <w:tcPr>
+            <w:tcW w:w="709" w:type="dxa"/>
+          </w:tcPr>
+          <w:p>
+            <w:pPr>
+              <w:rPr>
+                <w:rFonts w:cstheme="minorHAnsi"/>
+                <w:color w:val="000000" w:themeColor="text1"/>
+              </w:rPr>
+            </w:pPr>
+            <w:r>
+              <w:rPr>
+                <w:rFonts w:cstheme="minorHAnsi"/>
+                <w:color w:val="000000" w:themeColor="text1"/>
+              </w:rPr>
+              <w:t>5</w:t>
+            </w:r>
+          </w:p>
+        </w:tc>
+        <w:tc>
+          <w:tcPr>
+            <w:tcW w:w="1843" w:type="dxa"/>
+          </w:tcPr>
+          <w:p>
+            <w:r>
+              <w:t>Acceptance testing of file validation for free-form</w:t>
+            </w:r>
+          </w:p>
+        </w:tc>
+        <w:tc>
+          <w:tcPr>
+            <w:tcW w:w="1275" w:type="dxa"/>
+          </w:tcPr>
+          <w:p>
+            <w:pPr>
+              <w:rPr>
+                <w:rFonts w:cstheme="minorHAnsi"/>
+                <w:color w:val="000000" w:themeColor="text1"/>
+              </w:rPr>
+            </w:pPr>
+            <w:r>
+              <w:rPr>
+                <w:rFonts w:cstheme="minorHAnsi"/>
+                <w:color w:val="000000" w:themeColor="text1"/>
+              </w:rPr>
+              <w:t>4/20/2017</w:t>
+            </w:r>
+          </w:p>
+        </w:tc>
+        <w:tc>
+          <w:tcPr>
+            <w:tcW w:w="1985" w:type="dxa"/>
+          </w:tcPr>
+          <w:p>
+            <w:pPr>
+              <w:rPr>
+                <w:rFonts w:cstheme="minorHAnsi"/>
+                <w:color w:val="000000" w:themeColor="text1"/>
+              </w:rPr>
+            </w:pPr>
+            <w:r>
+              <w:rPr>
+                <w:rFonts w:cstheme="minorHAnsi"/>
+                <w:color w:val="000000" w:themeColor="text1"/>
+              </w:rPr>
+              <w:t>4/22</w:t>
+            </w:r>
+            <w:r>
+              <w:rPr>
+                <w:rFonts w:cstheme="minorHAnsi"/>
+                <w:color w:val="000000" w:themeColor="text1"/>
+              </w:rPr>
+              <w:t>/2017</w:t>
+            </w:r>
+          </w:p>
+        </w:tc>
+        <w:tc>
+          <w:tcPr>
+            <w:tcW w:w="1276" w:type="dxa"/>
+          </w:tcPr>
+          <w:p>
+            <w:pPr>
+              <w:rPr>
+                <w:rFonts w:cstheme="minorHAnsi"/>
+                <w:color w:val="000000" w:themeColor="text1"/>
+              </w:rPr>
+            </w:pPr>
+          </w:p>
+        </w:tc>
+        <w:tc>
+          <w:tcPr>
+            <w:tcW w:w="1701" w:type="dxa"/>
+          </w:tcPr>
+          <w:p>
+            <w:pPr>
+              <w:rPr>
+                <w:rFonts w:cstheme="minorHAnsi"/>
+                <w:color w:val="000000" w:themeColor="text1"/>
+              </w:rPr>
+            </w:pPr>
+            <w:r>
+              <w:rPr>
+                <w:rFonts w:cstheme="minorHAnsi"/>
+                <w:color w:val="000000" w:themeColor="text1"/>
+              </w:rPr>
+              <w:t>Ying Jiang</w:t>
+            </w:r>
+          </w:p>
+        </w:tc>
+        <w:tc>
+          <w:tcPr>
+            <w:tcW w:w="1275" w:type="dxa"/>
+          </w:tcPr>
+          <w:p>
+            <w:pPr>
+              <w:rPr>
+                <w:rFonts w:hint="eastAsia"/>
+              </w:rPr>
+            </w:pPr>
+            <w:r>
+              <w:t>In progress</w:t>
+            </w:r>
+          </w:p>
+        </w:tc>
+      </w:tr>
+      <w:tr>
+        <w:trPr>
+          <w:trHeight w:val="494"/>
+        </w:trPr>
+        <w:tc>
+          <w:tcPr>
+            <w:tcW w:w="704" w:type="dxa"/>
+          </w:tcPr>
+          <w:p>
+            <w:pPr>
+              <w:rPr>
+                <w:rFonts w:cstheme="minorHAnsi"/>
+                <w:color w:val="000000" w:themeColor="text1"/>
+              </w:rPr>
+            </w:pPr>
+            <w:r>
+              <w:rPr>
+                <w:rFonts w:cstheme="minorHAnsi" w:hint="eastAsia"/>
+                <w:color w:val="000000" w:themeColor="text1"/>
+              </w:rPr>
+              <w:t>71</w:t>
+            </w:r>
+          </w:p>
+        </w:tc>
+        <w:tc>
+          <w:tcPr>
+            <w:tcW w:w="709" w:type="dxa"/>
+          </w:tcPr>
+          <w:p>
+            <w:pPr>
+              <w:rPr>
+                <w:rFonts w:cstheme="minorHAnsi"/>
+                <w:color w:val="000000" w:themeColor="text1"/>
+              </w:rPr>
+            </w:pPr>
+            <w:r>
+              <w:rPr>
+                <w:rFonts w:cstheme="minorHAnsi"/>
+                <w:color w:val="000000" w:themeColor="text1"/>
+              </w:rPr>
+              <w:t>13</w:t>
+            </w:r>
+          </w:p>
+        </w:tc>
+        <w:tc>
+          <w:tcPr>
+            <w:tcW w:w="1843" w:type="dxa"/>
+          </w:tcPr>
+          <w:p>
+            <w:r>
+              <w:t xml:space="preserve">Acceptance testing of file </w:t>
+            </w:r>
+            <w:r>
+              <w:lastRenderedPageBreak/>
+              <w:t>validation for constrained-3</w:t>
+            </w:r>
+          </w:p>
+        </w:tc>
+        <w:tc>
+          <w:tcPr>
+            <w:tcW w:w="1275" w:type="dxa"/>
+          </w:tcPr>
+          <w:p>
+            <w:pPr>
+              <w:rPr>
+                <w:rFonts w:cstheme="minorHAnsi"/>
+                <w:color w:val="000000" w:themeColor="text1"/>
+              </w:rPr>
+            </w:pPr>
+            <w:r>
+              <w:rPr>
+                <w:rFonts w:cstheme="minorHAnsi"/>
+                <w:color w:val="000000" w:themeColor="text1"/>
+              </w:rPr>
+              <w:lastRenderedPageBreak/>
+              <w:t>4/20/2017</w:t>
+            </w:r>
+          </w:p>
+        </w:tc>
+        <w:tc>
+          <w:tcPr>
+            <w:tcW w:w="1985" w:type="dxa"/>
+          </w:tcPr>
+          <w:p>
+            <w:pPr>
+              <w:rPr>
+                <w:rFonts w:cstheme="minorHAnsi"/>
+                <w:color w:val="000000" w:themeColor="text1"/>
+              </w:rPr>
+            </w:pPr>
+            <w:r>
+              <w:rPr>
+                <w:rFonts w:cstheme="minorHAnsi"/>
+                <w:color w:val="000000" w:themeColor="text1"/>
+              </w:rPr>
+              <w:t>4/22</w:t>
+            </w:r>
+            <w:r>
+              <w:rPr>
+                <w:rFonts w:cstheme="minorHAnsi"/>
+                <w:color w:val="000000" w:themeColor="text1"/>
+              </w:rPr>
+              <w:t>/2017</w:t>
+            </w:r>
+          </w:p>
+        </w:tc>
+        <w:tc>
+          <w:tcPr>
+            <w:tcW w:w="1276" w:type="dxa"/>
+          </w:tcPr>
+          <w:p>
+            <w:pPr>
+              <w:rPr>
+                <w:rFonts w:cstheme="minorHAnsi"/>
+                <w:color w:val="000000" w:themeColor="text1"/>
+              </w:rPr>
+            </w:pPr>
+          </w:p>
+        </w:tc>
+        <w:tc>
+          <w:tcPr>
+            <w:tcW w:w="1701" w:type="dxa"/>
+          </w:tcPr>
+          <w:p>
+            <w:pPr>
+              <w:rPr>
+                <w:rFonts w:cstheme="minorHAnsi"/>
+                <w:color w:val="000000" w:themeColor="text1"/>
+              </w:rPr>
+            </w:pPr>
+            <w:proofErr w:type="spellStart"/>
+            <w:r>
+              <w:rPr>
+                <w:rFonts w:cstheme="minorHAnsi"/>
+                <w:color w:val="000000" w:themeColor="text1"/>
+              </w:rPr>
+              <w:t>Weikang</w:t>
+            </w:r>
+            <w:proofErr w:type="spellEnd"/>
+            <w:r>
+              <w:rPr>
+                <w:rFonts w:cstheme="minorHAnsi"/>
+                <w:color w:val="000000" w:themeColor="text1"/>
+              </w:rPr>
+              <w:t xml:space="preserve"> Wang</w:t>
+            </w:r>
+          </w:p>
+        </w:tc>
+        <w:tc>
+          <w:tcPr>
+            <w:tcW w:w="1275" w:type="dxa"/>
+          </w:tcPr>
+          <w:p>
+            <w:pPr>
+              <w:rPr>
+                <w:rFonts w:hint="eastAsia"/>
+              </w:rPr>
+            </w:pPr>
+            <w:r>
+              <w:t>In progress</w:t>
+            </w:r>
+          </w:p>
+        </w:tc>
+      </w:tr>
+      <w:tr>
+        <w:trPr>
+          <w:trHeight w:val="494"/>
+        </w:trPr>
+        <w:tc>
+          <w:tcPr>
+            <w:tcW w:w="704" w:type="dxa"/>
+          </w:tcPr>
+          <w:p>
+            <w:pPr>
+              <w:rPr>
+                <w:rFonts w:cstheme="minorHAnsi"/>
+                <w:color w:val="000000" w:themeColor="text1"/>
+              </w:rPr>
+            </w:pPr>
+            <w:r>
+              <w:rPr>
+                <w:rFonts w:cstheme="minorHAnsi" w:hint="eastAsia"/>
+                <w:color w:val="000000" w:themeColor="text1"/>
+              </w:rPr>
+              <w:t>72</w:t>
+            </w:r>
+          </w:p>
+        </w:tc>
+        <w:tc>
+          <w:tcPr>
+            <w:tcW w:w="709" w:type="dxa"/>
+          </w:tcPr>
+          <w:p>
+            <w:pPr>
+              <w:rPr>
+                <w:rFonts w:cstheme="minorHAnsi"/>
+                <w:color w:val="000000" w:themeColor="text1"/>
+              </w:rPr>
+            </w:pPr>
+            <w:r>
+              <w:rPr>
+                <w:rFonts w:cstheme="minorHAnsi"/>
+                <w:color w:val="000000" w:themeColor="text1"/>
+              </w:rPr>
+              <w:t>14</w:t>
+            </w:r>
+          </w:p>
+        </w:tc>
+        <w:tc>
+          <w:tcPr>
+            <w:tcW w:w="1843" w:type="dxa"/>
+          </w:tcPr>
+          <w:p>
+            <w:r>
+              <w:t>Acceptance testing of f</w:t>
+            </w:r>
+            <w:r>
+              <w:t>ile validation for constrained-4</w:t>
+            </w:r>
+          </w:p>
+        </w:tc>
+        <w:tc>
+          <w:tcPr>
+            <w:tcW w:w="1275" w:type="dxa"/>
+          </w:tcPr>
+          <w:p>
+            <w:pPr>
+              <w:rPr>
+                <w:rFonts w:cstheme="minorHAnsi"/>
+                <w:color w:val="000000" w:themeColor="text1"/>
+              </w:rPr>
+            </w:pPr>
+            <w:r>
+              <w:rPr>
+                <w:rFonts w:cstheme="minorHAnsi"/>
+                <w:color w:val="000000" w:themeColor="text1"/>
+              </w:rPr>
+              <w:t>4/20/2017</w:t>
+            </w:r>
+          </w:p>
+        </w:tc>
+        <w:tc>
+          <w:tcPr>
+            <w:tcW w:w="1985" w:type="dxa"/>
+          </w:tcPr>
+          <w:p>
+            <w:pPr>
+              <w:rPr>
+                <w:rFonts w:cstheme="minorHAnsi"/>
+                <w:color w:val="000000" w:themeColor="text1"/>
+              </w:rPr>
+            </w:pPr>
+            <w:r>
+              <w:rPr>
+                <w:rFonts w:cstheme="minorHAnsi"/>
+                <w:color w:val="000000" w:themeColor="text1"/>
+              </w:rPr>
+              <w:t>4/22</w:t>
+            </w:r>
+            <w:r>
+              <w:rPr>
+                <w:rFonts w:cstheme="minorHAnsi"/>
+                <w:color w:val="000000" w:themeColor="text1"/>
+              </w:rPr>
+              <w:t>/2017</w:t>
+            </w:r>
+          </w:p>
+        </w:tc>
+        <w:tc>
+          <w:tcPr>
+            <w:tcW w:w="1276" w:type="dxa"/>
+          </w:tcPr>
+          <w:p>
+            <w:pPr>
+              <w:rPr>
+                <w:rFonts w:cstheme="minorHAnsi"/>
+                <w:color w:val="000000" w:themeColor="text1"/>
+              </w:rPr>
+            </w:pPr>
+          </w:p>
+        </w:tc>
+        <w:tc>
+          <w:tcPr>
+            <w:tcW w:w="1701" w:type="dxa"/>
+          </w:tcPr>
+          <w:p>
+            <w:pPr>
+              <w:rPr>
+                <w:rFonts w:cstheme="minorHAnsi"/>
+                <w:color w:val="000000" w:themeColor="text1"/>
+              </w:rPr>
+            </w:pPr>
+            <w:r>
+              <w:rPr>
+                <w:rFonts w:cstheme="minorHAnsi"/>
+                <w:color w:val="000000" w:themeColor="text1"/>
+              </w:rPr>
+              <w:t>Dezheng Wang</w:t>
+            </w:r>
+          </w:p>
+        </w:tc>
+        <w:tc>
+          <w:tcPr>
+            <w:tcW w:w="1275" w:type="dxa"/>
+          </w:tcPr>
+          <w:p>
+            <w:pPr>
+              <w:rPr>
+                <w:rFonts w:hint="eastAsia"/>
+              </w:rPr>
+            </w:pPr>
+            <w:r>
+              <w:t>In progress</w:t>
+            </w:r>
+          </w:p>
+        </w:tc>
+      </w:tr>
+      <w:tr>
+        <w:trPr>
+          <w:trHeight w:val="494"/>
+        </w:trPr>
+        <w:tc>
+          <w:tcPr>
+            <w:tcW w:w="704" w:type="dxa"/>
+          </w:tcPr>
+          <w:p>
+            <w:pPr>
+              <w:rPr>
+                <w:rFonts w:cstheme="minorHAnsi"/>
+                <w:color w:val="000000" w:themeColor="text1"/>
+              </w:rPr>
+            </w:pPr>
+            <w:r>
+              <w:rPr>
+                <w:rFonts w:cstheme="minorHAnsi" w:hint="eastAsia"/>
+                <w:color w:val="000000" w:themeColor="text1"/>
+              </w:rPr>
+              <w:t>73</w:t>
+            </w:r>
+          </w:p>
+        </w:tc>
+        <w:tc>
+          <w:tcPr>
+            <w:tcW w:w="709" w:type="dxa"/>
+          </w:tcPr>
+          <w:p>
+            <w:pPr>
+              <w:rPr>
+                <w:rFonts w:cstheme="minorHAnsi"/>
+                <w:color w:val="000000" w:themeColor="text1"/>
+              </w:rPr>
+            </w:pPr>
+            <w:r>
+              <w:rPr>
+                <w:rFonts w:cstheme="minorHAnsi"/>
+                <w:color w:val="000000" w:themeColor="text1"/>
+              </w:rPr>
+              <w:t>13</w:t>
+            </w:r>
+          </w:p>
+        </w:tc>
+        <w:tc>
+          <w:tcPr>
+            <w:tcW w:w="1843" w:type="dxa"/>
+          </w:tcPr>
+          <w:p>
+            <w:r>
+              <w:t>Integration testing of block view and free-form algorithm</w:t>
+            </w:r>
+          </w:p>
+        </w:tc>
+        <w:tc>
+          <w:tcPr>
+            <w:tcW w:w="1275" w:type="dxa"/>
+          </w:tcPr>
+          <w:p>
+            <w:pPr>
+              <w:rPr>
+                <w:rFonts w:cstheme="minorHAnsi"/>
+                <w:color w:val="000000" w:themeColor="text1"/>
+              </w:rPr>
+            </w:pPr>
+            <w:r>
+              <w:rPr>
+                <w:rFonts w:cstheme="minorHAnsi"/>
+                <w:color w:val="000000" w:themeColor="text1"/>
+              </w:rPr>
+              <w:t>4/20/2017</w:t>
+            </w:r>
+          </w:p>
+        </w:tc>
+        <w:tc>
+          <w:tcPr>
+            <w:tcW w:w="1985" w:type="dxa"/>
+          </w:tcPr>
+          <w:p>
+            <w:pPr>
+              <w:rPr>
+                <w:rFonts w:cstheme="minorHAnsi"/>
+                <w:color w:val="000000" w:themeColor="text1"/>
+              </w:rPr>
+            </w:pPr>
+            <w:r>
+              <w:rPr>
+                <w:rFonts w:cstheme="minorHAnsi"/>
+                <w:color w:val="000000" w:themeColor="text1"/>
+              </w:rPr>
+              <w:t>4/22/2017</w:t>
+            </w:r>
+          </w:p>
+        </w:tc>
+        <w:tc>
+          <w:tcPr>
+            <w:tcW w:w="1276" w:type="dxa"/>
+          </w:tcPr>
+          <w:p>
+            <w:pPr>
+              <w:rPr>
+                <w:rFonts w:cstheme="minorHAnsi"/>
+                <w:color w:val="000000" w:themeColor="text1"/>
+              </w:rPr>
+            </w:pPr>
+          </w:p>
+        </w:tc>
+        <w:tc>
+          <w:tcPr>
+            <w:tcW w:w="1701" w:type="dxa"/>
+          </w:tcPr>
+          <w:p>
+            <w:pPr>
+              <w:rPr>
+                <w:rFonts w:cstheme="minorHAnsi"/>
+                <w:color w:val="000000" w:themeColor="text1"/>
+              </w:rPr>
+            </w:pPr>
+            <w:proofErr w:type="spellStart"/>
+            <w:r>
+              <w:rPr>
+                <w:rFonts w:cstheme="minorHAnsi"/>
+                <w:color w:val="000000" w:themeColor="text1"/>
+              </w:rPr>
+              <w:t>Weikang</w:t>
+            </w:r>
+            <w:proofErr w:type="spellEnd"/>
+            <w:r>
+              <w:rPr>
+                <w:rFonts w:cstheme="minorHAnsi"/>
+                <w:color w:val="000000" w:themeColor="text1"/>
+              </w:rPr>
+              <w:t xml:space="preserve"> Wang</w:t>
+            </w:r>
+          </w:p>
+        </w:tc>
+        <w:tc>
+          <w:tcPr>
+            <w:tcW w:w="1275" w:type="dxa"/>
+          </w:tcPr>
+          <w:p>
+            <w:pPr>
+              <w:rPr>
+                <w:rFonts w:hint="eastAsia"/>
+              </w:rPr>
+            </w:pPr>
+            <w:r>
+              <w:t>In progress</w:t>
+            </w:r>
+          </w:p>
+        </w:tc>
+      </w:tr>
+      <w:tr>
+        <w:trPr>
+          <w:trHeight w:val="494"/>
+        </w:trPr>
+        <w:tc>
+          <w:tcPr>
+            <w:tcW w:w="704" w:type="dxa"/>
+          </w:tcPr>
+          <w:p>
+            <w:pPr>
+              <w:rPr>
+                <w:rFonts w:cstheme="minorHAnsi" w:hint="eastAsia"/>
+                <w:color w:val="000000" w:themeColor="text1"/>
+              </w:rPr>
+            </w:pPr>
+            <w:r>
+              <w:rPr>
+                <w:rFonts w:cstheme="minorHAnsi"/>
+                <w:color w:val="000000" w:themeColor="text1"/>
+              </w:rPr>
+              <w:t>74</w:t>
+            </w:r>
+          </w:p>
+        </w:tc>
+        <w:tc>
+          <w:tcPr>
+            <w:tcW w:w="709" w:type="dxa"/>
+          </w:tcPr>
+          <w:p>
+            <w:pPr>
+              <w:rPr>
+                <w:rFonts w:cstheme="minorHAnsi"/>
+                <w:color w:val="000000" w:themeColor="text1"/>
+              </w:rPr>
+            </w:pPr>
+            <w:r>
+              <w:rPr>
+                <w:rFonts w:cstheme="minorHAnsi"/>
+                <w:color w:val="000000" w:themeColor="text1"/>
+              </w:rPr>
+              <w:t>9</w:t>
+            </w:r>
+          </w:p>
+        </w:tc>
+        <w:tc>
+          <w:tcPr>
+            <w:tcW w:w="1843" w:type="dxa"/>
+          </w:tcPr>
+          <w:p>
+            <w:r>
+              <w:t>Integration testing of graph view and free-form algorithm</w:t>
+            </w:r>
+          </w:p>
+        </w:tc>
+        <w:tc>
+          <w:tcPr>
+            <w:tcW w:w="1275" w:type="dxa"/>
+          </w:tcPr>
+          <w:p>
+            <w:pPr>
+              <w:rPr>
+                <w:rFonts w:cstheme="minorHAnsi"/>
+                <w:color w:val="000000" w:themeColor="text1"/>
+              </w:rPr>
+            </w:pPr>
+            <w:r>
+              <w:rPr>
+                <w:rFonts w:cstheme="minorHAnsi"/>
+                <w:color w:val="000000" w:themeColor="text1"/>
+              </w:rPr>
+              <w:t>4/20/2017</w:t>
+            </w:r>
+          </w:p>
+        </w:tc>
+        <w:tc>
+          <w:tcPr>
+            <w:tcW w:w="1985" w:type="dxa"/>
+          </w:tcPr>
+          <w:p>
+            <w:pPr>
+              <w:rPr>
+                <w:rFonts w:cstheme="minorHAnsi"/>
+                <w:color w:val="000000" w:themeColor="text1"/>
+              </w:rPr>
+            </w:pPr>
+            <w:r>
+              <w:rPr>
+                <w:rFonts w:cstheme="minorHAnsi"/>
+                <w:color w:val="000000" w:themeColor="text1"/>
+              </w:rPr>
+              <w:t>4/22/2017</w:t>
+            </w:r>
+          </w:p>
+        </w:tc>
+        <w:tc>
+          <w:tcPr>
+            <w:tcW w:w="1276" w:type="dxa"/>
+          </w:tcPr>
+          <w:p>
+            <w:pPr>
+              <w:rPr>
+                <w:rFonts w:cstheme="minorHAnsi"/>
+                <w:color w:val="000000" w:themeColor="text1"/>
+              </w:rPr>
+            </w:pPr>
+          </w:p>
+        </w:tc>
+        <w:tc>
+          <w:tcPr>
+            <w:tcW w:w="1701" w:type="dxa"/>
+          </w:tcPr>
+          <w:p>
+            <w:pPr>
+              <w:rPr>
+                <w:rFonts w:cstheme="minorHAnsi"/>
+                <w:color w:val="000000" w:themeColor="text1"/>
+              </w:rPr>
+            </w:pPr>
+            <w:r>
+              <w:rPr>
+                <w:rFonts w:cstheme="minorHAnsi"/>
+                <w:color w:val="000000" w:themeColor="text1"/>
+              </w:rPr>
+              <w:t>Ying Jiang</w:t>
+            </w:r>
+          </w:p>
+        </w:tc>
+        <w:tc>
+          <w:tcPr>
+            <w:tcW w:w="1275" w:type="dxa"/>
+          </w:tcPr>
+          <w:p>
+            <w:pPr>
+              <w:rPr>
+                <w:rFonts w:hint="eastAsia"/>
+              </w:rPr>
+            </w:pPr>
+            <w:r>
+              <w:t>In progress</w:t>
+            </w:r>
+          </w:p>
+        </w:tc>
+      </w:tr>
+      <w:tr>
+        <w:trPr>
+          <w:trHeight w:val="494"/>
+        </w:trPr>
+        <w:tc>
+          <w:tcPr>
+            <w:tcW w:w="704" w:type="dxa"/>
+          </w:tcPr>
+          <w:p>
+            <w:pPr>
+              <w:rPr>
+                <w:rFonts w:cstheme="minorHAnsi" w:hint="eastAsia"/>
+                <w:color w:val="000000" w:themeColor="text1"/>
+              </w:rPr>
+            </w:pPr>
+            <w:r>
+              <w:rPr>
+                <w:rFonts w:cstheme="minorHAnsi"/>
+                <w:color w:val="000000" w:themeColor="text1"/>
+              </w:rPr>
+              <w:t>75</w:t>
+            </w:r>
+          </w:p>
+        </w:tc>
+        <w:tc>
+          <w:tcPr>
+            <w:tcW w:w="709" w:type="dxa"/>
+          </w:tcPr>
+          <w:p>
+            <w:pPr>
+              <w:rPr>
+                <w:rFonts w:cstheme="minorHAnsi"/>
+                <w:color w:val="000000" w:themeColor="text1"/>
+              </w:rPr>
+            </w:pPr>
+            <w:r>
+              <w:rPr>
+                <w:rFonts w:cstheme="minorHAnsi"/>
+                <w:color w:val="000000" w:themeColor="text1"/>
+              </w:rPr>
+              <w:t>91</w:t>
+            </w:r>
+          </w:p>
+        </w:tc>
+        <w:tc>
+          <w:tcPr>
+            <w:tcW w:w="1843" w:type="dxa"/>
+          </w:tcPr>
+          <w:p>
+            <w:r>
+              <w:t>Integration testing of block</w:t>
+            </w:r>
+            <w:r>
+              <w:t xml:space="preserve"> view and </w:t>
+            </w:r>
+            <w:r>
+              <w:t xml:space="preserve">constrained-3 </w:t>
+            </w:r>
+            <w:r>
+              <w:t>algorithm</w:t>
+            </w:r>
+          </w:p>
+        </w:tc>
+        <w:tc>
+          <w:tcPr>
+            <w:tcW w:w="1275" w:type="dxa"/>
+          </w:tcPr>
+          <w:p>
+            <w:pPr>
+              <w:rPr>
+                <w:rFonts w:cstheme="minorHAnsi"/>
+                <w:color w:val="000000" w:themeColor="text1"/>
+              </w:rPr>
+            </w:pPr>
+            <w:r>
+              <w:rPr>
+                <w:rFonts w:cstheme="minorHAnsi"/>
+                <w:color w:val="000000" w:themeColor="text1"/>
+              </w:rPr>
+              <w:t>4/20/2017</w:t>
+            </w:r>
+          </w:p>
+        </w:tc>
+        <w:tc>
+          <w:tcPr>
+            <w:tcW w:w="1985" w:type="dxa"/>
+          </w:tcPr>
+          <w:p>
+            <w:pPr>
+              <w:rPr>
+                <w:rFonts w:cstheme="minorHAnsi"/>
+                <w:color w:val="000000" w:themeColor="text1"/>
+              </w:rPr>
+            </w:pPr>
+            <w:r>
+              <w:rPr>
+                <w:rFonts w:cstheme="minorHAnsi"/>
+                <w:color w:val="000000" w:themeColor="text1"/>
+              </w:rPr>
+              <w:t>4/22/2017</w:t>
+            </w:r>
+          </w:p>
+        </w:tc>
+        <w:tc>
+          <w:tcPr>
+            <w:tcW w:w="1276" w:type="dxa"/>
+          </w:tcPr>
+          <w:p>
+            <w:pPr>
+              <w:rPr>
+                <w:rFonts w:cstheme="minorHAnsi"/>
+                <w:color w:val="000000" w:themeColor="text1"/>
+              </w:rPr>
+            </w:pPr>
+          </w:p>
+        </w:tc>
+        <w:tc>
+          <w:tcPr>
+            <w:tcW w:w="1701" w:type="dxa"/>
+          </w:tcPr>
+          <w:p>
+            <w:pPr>
+              <w:rPr>
+                <w:rFonts w:cstheme="minorHAnsi"/>
+                <w:color w:val="000000" w:themeColor="text1"/>
+              </w:rPr>
+            </w:pPr>
+            <w:r>
+              <w:rPr>
+                <w:rFonts w:cstheme="minorHAnsi"/>
+                <w:color w:val="000000" w:themeColor="text1"/>
+              </w:rPr>
+              <w:t>Dezheng Wang</w:t>
+            </w:r>
+          </w:p>
+        </w:tc>
+        <w:tc>
+          <w:tcPr>
+            <w:tcW w:w="1275" w:type="dxa"/>
+          </w:tcPr>
+          <w:p>
+            <w:pPr>
+              <w:rPr>
+                <w:rFonts w:hint="eastAsia"/>
+              </w:rPr>
+            </w:pPr>
+            <w:r>
+              <w:t>In progress</w:t>
+            </w:r>
+          </w:p>
+        </w:tc>
+      </w:tr>
+      <w:tr>
+        <w:trPr>
+          <w:trHeight w:val="494"/>
+        </w:trPr>
+        <w:tc>
+          <w:tcPr>
+            <w:tcW w:w="704" w:type="dxa"/>
+          </w:tcPr>
+          <w:p>
+            <w:pPr>
+              <w:rPr>
+                <w:rFonts w:cstheme="minorHAnsi" w:hint="eastAsia"/>
+                <w:color w:val="000000" w:themeColor="text1"/>
+              </w:rPr>
+            </w:pPr>
+            <w:r>
+              <w:rPr>
+                <w:rFonts w:cstheme="minorHAnsi"/>
+                <w:color w:val="000000" w:themeColor="text1"/>
+              </w:rPr>
+              <w:t>76</w:t>
+            </w:r>
+          </w:p>
+        </w:tc>
+        <w:tc>
+          <w:tcPr>
+            <w:tcW w:w="709" w:type="dxa"/>
+          </w:tcPr>
+          <w:p>
+            <w:pPr>
+              <w:rPr>
+                <w:rFonts w:cstheme="minorHAnsi"/>
+                <w:color w:val="000000" w:themeColor="text1"/>
+              </w:rPr>
+            </w:pPr>
+            <w:r>
+              <w:rPr>
+                <w:rFonts w:cstheme="minorHAnsi"/>
+                <w:color w:val="000000" w:themeColor="text1"/>
+              </w:rPr>
+              <w:t>13</w:t>
+            </w:r>
+          </w:p>
+        </w:tc>
+        <w:tc>
+          <w:tcPr>
+            <w:tcW w:w="1843" w:type="dxa"/>
+          </w:tcPr>
+          <w:p>
+            <w:r>
+              <w:t>Integration testing of graph</w:t>
+            </w:r>
+            <w:r>
+              <w:t xml:space="preserve"> view and constrained-3 algorithm</w:t>
+            </w:r>
+          </w:p>
+        </w:tc>
+        <w:tc>
+          <w:tcPr>
+            <w:tcW w:w="1275" w:type="dxa"/>
+          </w:tcPr>
+          <w:p>
+            <w:pPr>
+              <w:rPr>
+                <w:rFonts w:cstheme="minorHAnsi"/>
+              </w:rPr>
+            </w:pPr>
+            <w:r>
+              <w:rPr>
+                <w:rFonts w:cstheme="minorHAnsi"/>
+                <w:color w:val="000000" w:themeColor="text1"/>
+              </w:rPr>
+              <w:t>4/20/2017</w:t>
+            </w:r>
+          </w:p>
+        </w:tc>
+        <w:tc>
+          <w:tcPr>
+            <w:tcW w:w="1985" w:type="dxa"/>
+          </w:tcPr>
+          <w:p>
+            <w:pPr>
+              <w:rPr>
+                <w:rFonts w:cstheme="minorHAnsi"/>
+                <w:color w:val="000000" w:themeColor="text1"/>
+              </w:rPr>
+            </w:pPr>
+            <w:r>
+              <w:rPr>
+                <w:rFonts w:cstheme="minorHAnsi"/>
+                <w:color w:val="000000" w:themeColor="text1"/>
+              </w:rPr>
+              <w:t>4/22/2017</w:t>
+            </w:r>
+          </w:p>
+        </w:tc>
+        <w:tc>
+          <w:tcPr>
+            <w:tcW w:w="1276" w:type="dxa"/>
+          </w:tcPr>
+          <w:p>
+            <w:pPr>
+              <w:rPr>
+                <w:rFonts w:cstheme="minorHAnsi"/>
+                <w:color w:val="000000" w:themeColor="text1"/>
+              </w:rPr>
+            </w:pPr>
+          </w:p>
+        </w:tc>
+        <w:tc>
+          <w:tcPr>
+            <w:tcW w:w="1701" w:type="dxa"/>
+          </w:tcPr>
+          <w:p>
+            <w:pPr>
+              <w:rPr>
+                <w:rFonts w:cstheme="minorHAnsi"/>
+                <w:color w:val="000000" w:themeColor="text1"/>
+              </w:rPr>
+            </w:pPr>
+            <w:r>
+              <w:rPr>
+                <w:rFonts w:cstheme="minorHAnsi"/>
+                <w:color w:val="000000" w:themeColor="text1"/>
+              </w:rPr>
+              <w:t>Ying Jiang</w:t>
+            </w:r>
+          </w:p>
+        </w:tc>
+        <w:tc>
+          <w:tcPr>
+            <w:tcW w:w="1275" w:type="dxa"/>
+          </w:tcPr>
+          <w:p>
+            <w:pPr>
+              <w:rPr>
+                <w:rFonts w:hint="eastAsia"/>
+              </w:rPr>
+            </w:pPr>
+            <w:r>
+              <w:t>In progress</w:t>
+            </w:r>
+          </w:p>
+        </w:tc>
+      </w:tr>
+      <w:tr>
+        <w:trPr>
+          <w:trHeight w:val="494"/>
+        </w:trPr>
+        <w:tc>
+          <w:tcPr>
+            <w:tcW w:w="704" w:type="dxa"/>
+          </w:tcPr>
+          <w:p>
+            <w:pPr>
+              <w:rPr>
+                <w:rFonts w:cstheme="minorHAnsi" w:hint="eastAsia"/>
+                <w:color w:val="000000" w:themeColor="text1"/>
+              </w:rPr>
+            </w:pPr>
+            <w:r>
+              <w:rPr>
+                <w:rFonts w:cstheme="minorHAnsi"/>
+                <w:color w:val="000000" w:themeColor="text1"/>
+              </w:rPr>
+              <w:t>77</w:t>
+            </w:r>
+          </w:p>
+        </w:tc>
+        <w:tc>
+          <w:tcPr>
+            <w:tcW w:w="709" w:type="dxa"/>
+          </w:tcPr>
+          <w:p>
+            <w:pPr>
+              <w:rPr>
+                <w:rFonts w:cstheme="minorHAnsi"/>
+                <w:color w:val="000000" w:themeColor="text1"/>
+              </w:rPr>
+            </w:pPr>
+            <w:r>
+              <w:rPr>
+                <w:rFonts w:cstheme="minorHAnsi"/>
+                <w:color w:val="000000" w:themeColor="text1"/>
+              </w:rPr>
+              <w:t>14</w:t>
+            </w:r>
+          </w:p>
+        </w:tc>
+        <w:tc>
+          <w:tcPr>
+            <w:tcW w:w="1843" w:type="dxa"/>
+          </w:tcPr>
+          <w:p>
+            <w:r>
+              <w:t xml:space="preserve">Integration testing of block view and </w:t>
+            </w:r>
+            <w:r>
+              <w:t xml:space="preserve">constrained-4 </w:t>
+            </w:r>
+            <w:r>
+              <w:t>algorithm</w:t>
+            </w:r>
+          </w:p>
+        </w:tc>
+        <w:tc>
+          <w:tcPr>
+            <w:tcW w:w="1275" w:type="dxa"/>
+          </w:tcPr>
+          <w:p>
+            <w:pPr>
+              <w:rPr>
+                <w:rFonts w:cstheme="minorHAnsi"/>
+                <w:color w:val="000000" w:themeColor="text1"/>
+              </w:rPr>
+            </w:pPr>
+            <w:r>
+              <w:rPr>
+                <w:rFonts w:cstheme="minorHAnsi"/>
+                <w:color w:val="000000" w:themeColor="text1"/>
+              </w:rPr>
+              <w:t>4/20/2017</w:t>
+            </w:r>
+          </w:p>
+        </w:tc>
+        <w:tc>
+          <w:tcPr>
+            <w:tcW w:w="1985" w:type="dxa"/>
+          </w:tcPr>
+          <w:p>
+            <w:pPr>
+              <w:rPr>
+                <w:rFonts w:cstheme="minorHAnsi"/>
+                <w:color w:val="000000" w:themeColor="text1"/>
+              </w:rPr>
+            </w:pPr>
+            <w:r>
+              <w:rPr>
+                <w:rFonts w:cstheme="minorHAnsi"/>
+                <w:color w:val="000000" w:themeColor="text1"/>
+              </w:rPr>
+              <w:t>4/22/2017</w:t>
+            </w:r>
+          </w:p>
+        </w:tc>
+        <w:tc>
+          <w:tcPr>
+            <w:tcW w:w="1276" w:type="dxa"/>
+          </w:tcPr>
+          <w:p>
+            <w:pPr>
+              <w:rPr>
+                <w:rFonts w:cstheme="minorHAnsi"/>
+                <w:color w:val="000000" w:themeColor="text1"/>
+              </w:rPr>
+            </w:pPr>
+          </w:p>
+        </w:tc>
+        <w:tc>
+          <w:tcPr>
+            <w:tcW w:w="1701" w:type="dxa"/>
+          </w:tcPr>
+          <w:p>
+            <w:pPr>
+              <w:rPr>
+                <w:rFonts w:cstheme="minorHAnsi"/>
+                <w:color w:val="000000" w:themeColor="text1"/>
+              </w:rPr>
+            </w:pPr>
+            <w:proofErr w:type="spellStart"/>
+            <w:r>
+              <w:rPr>
+                <w:rFonts w:cstheme="minorHAnsi"/>
+                <w:color w:val="000000" w:themeColor="text1"/>
+              </w:rPr>
+              <w:t>Weikang</w:t>
+            </w:r>
+            <w:proofErr w:type="spellEnd"/>
+            <w:r>
+              <w:rPr>
+                <w:rFonts w:cstheme="minorHAnsi"/>
+                <w:color w:val="000000" w:themeColor="text1"/>
+              </w:rPr>
+              <w:t xml:space="preserve"> Wang</w:t>
+            </w:r>
+          </w:p>
+        </w:tc>
+        <w:tc>
+          <w:tcPr>
+            <w:tcW w:w="1275" w:type="dxa"/>
+          </w:tcPr>
+          <w:p>
+            <w:pPr>
+              <w:rPr>
+                <w:rFonts w:hint="eastAsia"/>
+              </w:rPr>
+            </w:pPr>
+            <w:r>
+              <w:t>In progress</w:t>
+            </w:r>
+          </w:p>
+        </w:tc>
+      </w:tr>
+      <w:tr>
+        <w:trPr>
+          <w:trHeight w:val="494"/>
+        </w:trPr>
+        <w:tc>
+          <w:tcPr>
+            <w:tcW w:w="704" w:type="dxa"/>
+          </w:tcPr>
+          <w:p>
+            <w:pPr>
+              <w:rPr>
+                <w:rFonts w:cstheme="minorHAnsi" w:hint="eastAsia"/>
+                <w:color w:val="000000" w:themeColor="text1"/>
+              </w:rPr>
+            </w:pPr>
+            <w:r>
+              <w:rPr>
+                <w:rFonts w:cstheme="minorHAnsi"/>
+                <w:color w:val="000000" w:themeColor="text1"/>
+              </w:rPr>
+              <w:t>78</w:t>
+            </w:r>
+          </w:p>
+        </w:tc>
+        <w:tc>
+          <w:tcPr>
+            <w:tcW w:w="709" w:type="dxa"/>
+          </w:tcPr>
+          <w:p>
+            <w:pPr>
+              <w:rPr>
+                <w:rFonts w:cstheme="minorHAnsi"/>
+                <w:color w:val="000000" w:themeColor="text1"/>
+              </w:rPr>
+            </w:pPr>
+            <w:r>
+              <w:rPr>
+                <w:rFonts w:cstheme="minorHAnsi"/>
+                <w:color w:val="000000" w:themeColor="text1"/>
+              </w:rPr>
+              <w:t>14</w:t>
+            </w:r>
+          </w:p>
+        </w:tc>
+        <w:tc>
+          <w:tcPr>
+            <w:tcW w:w="1843" w:type="dxa"/>
+          </w:tcPr>
+          <w:p>
+            <w:r>
+              <w:t xml:space="preserve">Integration testing of graph </w:t>
+            </w:r>
+            <w:r>
+              <w:t xml:space="preserve">view and </w:t>
+            </w:r>
+            <w:r>
+              <w:t>constrained-4</w:t>
+            </w:r>
+            <w:r>
+              <w:t xml:space="preserve"> algorithm</w:t>
+            </w:r>
+          </w:p>
+        </w:tc>
+        <w:tc>
+          <w:tcPr>
+            <w:tcW w:w="1275" w:type="dxa"/>
+          </w:tcPr>
+          <w:p>
+            <w:pPr>
+              <w:rPr>
+                <w:rFonts w:cstheme="minorHAnsi"/>
+                <w:color w:val="000000" w:themeColor="text1"/>
+              </w:rPr>
+            </w:pPr>
+            <w:r>
+              <w:rPr>
+                <w:rFonts w:cstheme="minorHAnsi"/>
+                <w:color w:val="000000" w:themeColor="text1"/>
+              </w:rPr>
+              <w:t>4/20/2017</w:t>
+            </w:r>
+          </w:p>
+        </w:tc>
+        <w:tc>
+          <w:tcPr>
+            <w:tcW w:w="1985" w:type="dxa"/>
+          </w:tcPr>
+          <w:p>
+            <w:pPr>
+              <w:rPr>
+                <w:rFonts w:cstheme="minorHAnsi"/>
+                <w:color w:val="000000" w:themeColor="text1"/>
+              </w:rPr>
+            </w:pPr>
+            <w:r>
+              <w:rPr>
+                <w:rFonts w:cstheme="minorHAnsi"/>
+                <w:color w:val="000000" w:themeColor="text1"/>
+              </w:rPr>
+              <w:t>4/22/2017</w:t>
+            </w:r>
+          </w:p>
+        </w:tc>
+        <w:tc>
+          <w:tcPr>
+            <w:tcW w:w="1276" w:type="dxa"/>
+          </w:tcPr>
+          <w:p>
+            <w:pPr>
+              <w:rPr>
+                <w:rFonts w:cstheme="minorHAnsi"/>
+                <w:color w:val="000000" w:themeColor="text1"/>
+              </w:rPr>
+            </w:pPr>
+          </w:p>
+        </w:tc>
+        <w:tc>
+          <w:tcPr>
+            <w:tcW w:w="1701" w:type="dxa"/>
+          </w:tcPr>
+          <w:p>
+            <w:pPr>
+              <w:rPr>
+                <w:rFonts w:cstheme="minorHAnsi"/>
+                <w:color w:val="000000" w:themeColor="text1"/>
+              </w:rPr>
+            </w:pPr>
+            <w:r>
+              <w:rPr>
+                <w:rFonts w:cstheme="minorHAnsi"/>
+                <w:color w:val="000000" w:themeColor="text1"/>
+              </w:rPr>
+              <w:t>Ying Jiang</w:t>
+            </w:r>
+          </w:p>
+        </w:tc>
+        <w:tc>
+          <w:tcPr>
+            <w:tcW w:w="1275" w:type="dxa"/>
+          </w:tcPr>
+          <w:p>
+            <w:pPr>
+              <w:rPr>
+                <w:rFonts w:hint="eastAsia"/>
+              </w:rPr>
+            </w:pPr>
+            <w:r>
+              <w:t>In progress</w:t>
+            </w:r>
+          </w:p>
+        </w:tc>
+      </w:tr>
+      <w:tr>
+        <w:trPr>
+          <w:trHeight w:val="494"/>
+        </w:trPr>
+        <w:tc>
+          <w:tcPr>
+            <w:tcW w:w="704" w:type="dxa"/>
+          </w:tcPr>
+          <w:p>
+            <w:pPr>
+              <w:rPr>
+                <w:rFonts w:cstheme="minorHAnsi" w:hint="eastAsia"/>
+                <w:color w:val="000000" w:themeColor="text1"/>
+              </w:rPr>
+            </w:pPr>
+            <w:r>
+              <w:rPr>
+                <w:rFonts w:cstheme="minorHAnsi"/>
+                <w:color w:val="000000" w:themeColor="text1"/>
+              </w:rPr>
+              <w:t>79</w:t>
+            </w:r>
+          </w:p>
+        </w:tc>
+        <w:tc>
+          <w:tcPr>
+            <w:tcW w:w="709" w:type="dxa"/>
+          </w:tcPr>
+          <w:p>
+            <w:pPr>
+              <w:rPr>
+                <w:rFonts w:cstheme="minorHAnsi"/>
+                <w:color w:val="000000" w:themeColor="text1"/>
+              </w:rPr>
+            </w:pPr>
+            <w:r>
+              <w:rPr>
+                <w:rFonts w:cstheme="minorHAnsi"/>
+                <w:color w:val="000000" w:themeColor="text1"/>
+              </w:rPr>
+              <w:t>12</w:t>
+            </w:r>
+          </w:p>
+        </w:tc>
+        <w:tc>
+          <w:tcPr>
+            <w:tcW w:w="1843" w:type="dxa"/>
+          </w:tcPr>
+          <w:p>
+            <w:r>
+              <w:t xml:space="preserve">Acceptance testing of </w:t>
+            </w:r>
+            <w:r>
+              <w:t>search</w:t>
+            </w:r>
+          </w:p>
+        </w:tc>
+        <w:tc>
+          <w:tcPr>
+            <w:tcW w:w="1275" w:type="dxa"/>
+          </w:tcPr>
+          <w:p>
+            <w:pPr>
+              <w:rPr>
+                <w:rFonts w:cstheme="minorHAnsi"/>
+                <w:color w:val="000000" w:themeColor="text1"/>
+              </w:rPr>
+            </w:pPr>
+            <w:r>
+              <w:rPr>
+                <w:rFonts w:cstheme="minorHAnsi"/>
+                <w:color w:val="000000" w:themeColor="text1"/>
+              </w:rPr>
+              <w:t>4/20/2017</w:t>
+            </w:r>
+          </w:p>
+        </w:tc>
+        <w:tc>
+          <w:tcPr>
+            <w:tcW w:w="1985" w:type="dxa"/>
+          </w:tcPr>
+          <w:p>
+            <w:pPr>
+              <w:rPr>
+                <w:rFonts w:cstheme="minorHAnsi"/>
+                <w:color w:val="000000" w:themeColor="text1"/>
+              </w:rPr>
+            </w:pPr>
+            <w:r>
+              <w:rPr>
+                <w:rFonts w:cstheme="minorHAnsi"/>
+                <w:color w:val="000000" w:themeColor="text1"/>
+              </w:rPr>
+              <w:t>4/22/2017</w:t>
+            </w:r>
+          </w:p>
+        </w:tc>
+        <w:tc>
+          <w:tcPr>
+            <w:tcW w:w="1276" w:type="dxa"/>
+          </w:tcPr>
+          <w:p>
+            <w:pPr>
+              <w:rPr>
+                <w:rFonts w:cstheme="minorHAnsi"/>
+                <w:color w:val="000000" w:themeColor="text1"/>
+              </w:rPr>
+            </w:pPr>
+          </w:p>
+        </w:tc>
+        <w:tc>
+          <w:tcPr>
+            <w:tcW w:w="1701" w:type="dxa"/>
+          </w:tcPr>
+          <w:p>
+            <w:pPr>
+              <w:rPr>
+                <w:rFonts w:cstheme="minorHAnsi"/>
+                <w:color w:val="000000" w:themeColor="text1"/>
+              </w:rPr>
+            </w:pPr>
+            <w:r>
+              <w:rPr>
+                <w:rFonts w:cstheme="minorHAnsi"/>
+                <w:color w:val="000000" w:themeColor="text1"/>
+              </w:rPr>
+              <w:t>Dezheng Wang</w:t>
+            </w:r>
+          </w:p>
+        </w:tc>
+        <w:tc>
+          <w:tcPr>
+            <w:tcW w:w="1275" w:type="dxa"/>
+          </w:tcPr>
+          <w:p>
+            <w:pPr>
+              <w:rPr>
+                <w:rFonts w:hint="eastAsia"/>
+              </w:rPr>
+            </w:pPr>
+            <w:r>
+              <w:t>In progress</w:t>
             </w:r>
           </w:p>
         </w:tc>
@@ -11683,7 +13665,7 @@
 </file>
 
 <file path=word/styles.xml><?xml version="1.0" encoding="utf-8"?>
-<w:styles xmlns:mc="http://schemas.openxmlformats.org/markup-compatibility/2006" xmlns:r="http://schemas.openxmlformats.org/officeDocument/2006/relationships" xmlns:w="http://schemas.openxmlformats.org/wordprocessingml/2006/main" xmlns:w14="http://schemas.microsoft.com/office/word/2010/wordml" xmlns:w15="http://schemas.microsoft.com/office/word/2012/wordml" mc:Ignorable="w14 w15">
+<w:styles xmlns:mc="http://schemas.openxmlformats.org/markup-compatibility/2006" xmlns:r="http://schemas.openxmlformats.org/officeDocument/2006/relationships" xmlns:w="http://schemas.openxmlformats.org/wordprocessingml/2006/main" xmlns:w14="http://schemas.microsoft.com/office/word/2010/wordml" xmlns:w15="http://schemas.microsoft.com/office/word/2012/wordml" xmlns:w16se="http://schemas.microsoft.com/office/word/2015/wordml/symex" mc:Ignorable="w14 w15 w16se">
   <w:docDefaults>
     <w:rPrDefault>
       <w:rPr>
@@ -11699,7 +13681,7 @@
       </w:pPr>
     </w:pPrDefault>
   </w:docDefaults>
-  <w:latentStyles w:defLockedState="0" w:defUIPriority="99" w:defSemiHidden="0" w:defUnhideWhenUsed="0" w:defQFormat="0" w:count="382">
+  <w:latentStyles w:defLockedState="0" w:defUIPriority="99" w:defSemiHidden="0" w:defUnhideWhenUsed="0" w:defQFormat="0" w:count="374">
     <w:lsdException w:name="Normal" w:uiPriority="0" w:qFormat="1"/>
     <w:lsdException w:name="heading 1" w:uiPriority="9" w:qFormat="1"/>
     <w:lsdException w:name="heading 2" w:semiHidden="1" w:uiPriority="9" w:unhideWhenUsed="1" w:qFormat="1"/>
@@ -12113,7 +14095,6 @@
       <w:spacing w:after="0" w:line="240" w:lineRule="auto"/>
     </w:pPr>
     <w:tblPr>
-      <w:tblInd w:w="0" w:type="dxa"/>
       <w:tblBorders>
         <w:top w:val="single" w:sz="4" w:space="0" w:color="auto"/>
         <w:left w:val="single" w:sz="4" w:space="0" w:color="auto"/>
@@ -12122,12 +14103,6 @@
         <w:insideH w:val="single" w:sz="4" w:space="0" w:color="auto"/>
         <w:insideV w:val="single" w:sz="4" w:space="0" w:color="auto"/>
       </w:tblBorders>
-      <w:tblCellMar>
-        <w:top w:w="0" w:type="dxa"/>
-        <w:left w:w="108" w:type="dxa"/>
-        <w:bottom w:w="0" w:type="dxa"/>
-        <w:right w:w="108" w:type="dxa"/>
-      </w:tblCellMar>
     </w:tblPr>
   </w:style>
 </w:styles>

</xml_diff>